<commit_message>
points 1, 2, 3 and 2/3 of 5 completed
</commit_message>
<xml_diff>
--- a/P1/P1-2b User Research Plan Template.docx
+++ b/P1/P1-2b User Research Plan Template.docx
@@ -19,17 +19,65 @@
           <w:color w:val="2F5496"/>
           <w:sz w:val="40"/>
           <w:szCs w:val="40"/>
-        </w:rPr>
-      </w:pPr>
+          <w:lang w:val="es-ES"/>
+        </w:rPr>
+      </w:pPr>
+      <w:proofErr w:type="spellStart"/>
       <w:r>
         <w:rPr>
           <w:rFonts w:ascii="Helvetica Neue" w:eastAsia="Helvetica Neue" w:hAnsi="Helvetica Neue" w:cs="Helvetica Neue"/>
           <w:color w:val="2F5496"/>
           <w:sz w:val="40"/>
           <w:szCs w:val="40"/>
-        </w:rPr>
-        <w:t>User Research Plan Template</w:t>
-      </w:r>
+          <w:lang w:val="es-ES"/>
+        </w:rPr>
+        <w:t>User</w:t>
+      </w:r>
+      <w:proofErr w:type="spellEnd"/>
+      <w:r>
+        <w:rPr>
+          <w:rFonts w:ascii="Helvetica Neue" w:eastAsia="Helvetica Neue" w:hAnsi="Helvetica Neue" w:cs="Helvetica Neue"/>
+          <w:color w:val="2F5496"/>
+          <w:sz w:val="40"/>
+          <w:szCs w:val="40"/>
+          <w:lang w:val="es-ES"/>
+        </w:rPr>
+        <w:t xml:space="preserve"> </w:t>
+      </w:r>
+      <w:proofErr w:type="spellStart"/>
+      <w:r>
+        <w:rPr>
+          <w:rFonts w:ascii="Helvetica Neue" w:eastAsia="Helvetica Neue" w:hAnsi="Helvetica Neue" w:cs="Helvetica Neue"/>
+          <w:color w:val="2F5496"/>
+          <w:sz w:val="40"/>
+          <w:szCs w:val="40"/>
+          <w:lang w:val="es-ES"/>
+        </w:rPr>
+        <w:t>Research</w:t>
+      </w:r>
+      <w:proofErr w:type="spellEnd"/>
+      <w:r>
+        <w:rPr>
+          <w:rFonts w:ascii="Helvetica Neue" w:eastAsia="Helvetica Neue" w:hAnsi="Helvetica Neue" w:cs="Helvetica Neue"/>
+          <w:color w:val="2F5496"/>
+          <w:sz w:val="40"/>
+          <w:szCs w:val="40"/>
+          <w:lang w:val="es-ES"/>
+        </w:rPr>
+        <w:t xml:space="preserve"> Plan </w:t>
+      </w:r>
+      <w:proofErr w:type="spellStart"/>
+      <w:r>
+        <w:rPr>
+          <w:rFonts w:ascii="Helvetica Neue" w:eastAsia="Helvetica Neue" w:hAnsi="Helvetica Neue" w:cs="Helvetica Neue"/>
+          <w:color w:val="2F5496"/>
+          <w:sz w:val="40"/>
+          <w:szCs w:val="40"/>
+          <w:lang w:val="es-ES"/>
+        </w:rPr>
+        <w:t>Template</w:t>
+      </w:r>
+      <w:proofErr w:type="spellEnd"/>
     </w:p>
     <w:p>
       <w:pPr>
@@ -48,6 +96,7 @@
           <w:color w:val="2F5496"/>
           <w:sz w:val="40"/>
           <w:szCs w:val="40"/>
+          <w:lang w:val="es-ES"/>
         </w:rPr>
       </w:pPr>
       <w:r>
@@ -57,6 +106,7 @@
           <w:color w:val="2F5496"/>
           <w:sz w:val="40"/>
           <w:szCs w:val="40"/>
+          <w:lang w:val="es-ES"/>
         </w:rPr>
         <w:t>Espacio La Estupenda</w:t>
       </w:r>
@@ -77,6 +127,7 @@
           <w:color w:val="000000"/>
           <w:sz w:val="16"/>
           <w:szCs w:val="16"/>
+          <w:lang w:val="es-ES"/>
         </w:rPr>
       </w:pPr>
     </w:p>
@@ -97,8 +148,10 @@
           <w:color w:val="808080"/>
           <w:sz w:val="22"/>
           <w:szCs w:val="22"/>
-        </w:rPr>
-      </w:pPr>
+          <w:lang w:val="es-ES"/>
+        </w:rPr>
+      </w:pPr>
+      <w:proofErr w:type="spellStart"/>
       <w:r>
         <w:rPr>
           <w:rFonts w:ascii="Helvetica Neue" w:eastAsia="Helvetica Neue" w:hAnsi="Helvetica Neue" w:cs="Helvetica Neue"/>
@@ -106,9 +159,11 @@
           <w:color w:val="808080"/>
           <w:sz w:val="22"/>
           <w:szCs w:val="22"/>
-        </w:rPr>
-        <w:t xml:space="preserve">Version </w:t>
-      </w:r>
+          <w:lang w:val="es-ES"/>
+        </w:rPr>
+        <w:t>Version</w:t>
+      </w:r>
+      <w:proofErr w:type="spellEnd"/>
       <w:r>
         <w:rPr>
           <w:rFonts w:ascii="Helvetica Neue" w:eastAsia="Helvetica Neue" w:hAnsi="Helvetica Neue" w:cs="Helvetica Neue"/>
@@ -116,8 +171,9 @@
           <w:color w:val="808080"/>
           <w:sz w:val="22"/>
           <w:szCs w:val="22"/>
-        </w:rPr>
-        <w:t>1.0</w:t>
+          <w:lang w:val="es-ES"/>
+        </w:rPr>
+        <w:t xml:space="preserve"> </w:t>
       </w:r>
       <w:r>
         <w:rPr>
@@ -126,8 +182,9 @@
           <w:color w:val="808080"/>
           <w:sz w:val="22"/>
           <w:szCs w:val="22"/>
-        </w:rPr>
-        <w:t xml:space="preserve"> (</w:t>
+          <w:lang w:val="es-ES"/>
+        </w:rPr>
+        <w:t>1.0</w:t>
       </w:r>
       <w:r>
         <w:rPr>
@@ -136,8 +193,9 @@
           <w:color w:val="808080"/>
           <w:sz w:val="22"/>
           <w:szCs w:val="22"/>
-        </w:rPr>
-        <w:t>14/03/2024</w:t>
+          <w:lang w:val="es-ES"/>
+        </w:rPr>
+        <w:t xml:space="preserve"> (</w:t>
       </w:r>
       <w:r>
         <w:rPr>
@@ -146,6 +204,18 @@
           <w:color w:val="808080"/>
           <w:sz w:val="22"/>
           <w:szCs w:val="22"/>
+          <w:lang w:val="es-ES"/>
+        </w:rPr>
+        <w:t>14/03/2024</w:t>
+      </w:r>
+      <w:r>
+        <w:rPr>
+          <w:rFonts w:ascii="Helvetica Neue" w:eastAsia="Helvetica Neue" w:hAnsi="Helvetica Neue" w:cs="Helvetica Neue"/>
+          <w:b/>
+          <w:color w:val="808080"/>
+          <w:sz w:val="22"/>
+          <w:szCs w:val="22"/>
+          <w:lang w:val="es-ES"/>
         </w:rPr>
         <w:t>)</w:t>
       </w:r>
@@ -232,6 +302,120 @@
     <w:p>
       <w:pPr>
         <w:widowControl w:val="0"/>
+        <w:pBdr>
+          <w:top w:val="nil"/>
+          <w:left w:val="nil"/>
+          <w:bottom w:val="nil"/>
+          <w:right w:val="nil"/>
+          <w:between w:val="nil"/>
+        </w:pBdr>
+        <w:tabs>
+          <w:tab w:val="left" w:pos="220"/>
+          <w:tab w:val="left" w:pos="720"/>
+        </w:tabs>
+        <w:ind w:left="720"/>
+        <w:rPr>
+          <w:rFonts w:ascii="Helvetica Neue" w:eastAsia="Helvetica Neue" w:hAnsi="Helvetica Neue" w:cs="Helvetica Neue"/>
+          <w:color w:val="4472C4" w:themeColor="accent1"/>
+          <w:sz w:val="22"/>
+          <w:szCs w:val="22"/>
+          <w:lang w:val="es-ES"/>
+        </w:rPr>
+      </w:pPr>
+      <w:r>
+        <w:rPr>
+          <w:rFonts w:ascii="Helvetica Neue" w:eastAsia="Helvetica Neue" w:hAnsi="Helvetica Neue" w:cs="Helvetica Neue"/>
+          <w:color w:val="4472C4" w:themeColor="accent1"/>
+          <w:sz w:val="22"/>
+          <w:szCs w:val="22"/>
+          <w:lang w:val="es-ES"/>
+        </w:rPr>
+        <w:t>E</w:t>
+      </w:r>
+      <w:r>
+        <w:rPr>
+          <w:rFonts w:ascii="Helvetica Neue" w:eastAsia="Helvetica Neue" w:hAnsi="Helvetica Neue" w:cs="Helvetica Neue"/>
+          <w:color w:val="4472C4" w:themeColor="accent1"/>
+          <w:sz w:val="22"/>
+          <w:szCs w:val="22"/>
+          <w:lang w:val="es-ES"/>
+        </w:rPr>
+        <w:t>ste</w:t>
+      </w:r>
+      <w:r>
+        <w:rPr>
+          <w:rFonts w:ascii="Helvetica Neue" w:eastAsia="Helvetica Neue" w:hAnsi="Helvetica Neue" w:cs="Helvetica Neue"/>
+          <w:color w:val="4472C4" w:themeColor="accent1"/>
+          <w:sz w:val="22"/>
+          <w:szCs w:val="22"/>
+          <w:lang w:val="es-ES"/>
+        </w:rPr>
+        <w:t xml:space="preserve"> p</w:t>
+      </w:r>
+      <w:r>
+        <w:rPr>
+          <w:rFonts w:ascii="Helvetica Neue" w:eastAsia="Helvetica Neue" w:hAnsi="Helvetica Neue" w:cs="Helvetica Neue"/>
+          <w:color w:val="4472C4" w:themeColor="accent1"/>
+          <w:sz w:val="22"/>
+          <w:szCs w:val="22"/>
+          <w:lang w:val="es-ES"/>
+        </w:rPr>
+        <w:t>r</w:t>
+      </w:r>
+      <w:r>
+        <w:rPr>
+          <w:rFonts w:ascii="Helvetica Neue" w:eastAsia="Helvetica Neue" w:hAnsi="Helvetica Neue" w:cs="Helvetica Neue"/>
+          <w:color w:val="4472C4" w:themeColor="accent1"/>
+          <w:sz w:val="22"/>
+          <w:szCs w:val="22"/>
+          <w:lang w:val="es-ES"/>
+        </w:rPr>
+        <w:t xml:space="preserve">oyecto trata de </w:t>
+      </w:r>
+      <w:r>
+        <w:rPr>
+          <w:rFonts w:ascii="Helvetica Neue" w:eastAsia="Helvetica Neue" w:hAnsi="Helvetica Neue" w:cs="Helvetica Neue"/>
+          <w:color w:val="4472C4" w:themeColor="accent1"/>
+          <w:sz w:val="22"/>
+          <w:szCs w:val="22"/>
+          <w:lang w:val="es-ES"/>
+        </w:rPr>
+        <w:t xml:space="preserve">un espacio cultural </w:t>
+      </w:r>
+      <w:r>
+        <w:rPr>
+          <w:rFonts w:ascii="Helvetica Neue" w:eastAsia="Helvetica Neue" w:hAnsi="Helvetica Neue" w:cs="Helvetica Neue"/>
+          <w:color w:val="4472C4" w:themeColor="accent1"/>
+          <w:sz w:val="22"/>
+          <w:szCs w:val="22"/>
+          <w:lang w:val="es-ES"/>
+        </w:rPr>
+        <w:t>enfocado</w:t>
+      </w:r>
+      <w:r>
+        <w:rPr>
+          <w:rFonts w:ascii="Helvetica Neue" w:eastAsia="Helvetica Neue" w:hAnsi="Helvetica Neue" w:cs="Helvetica Neue"/>
+          <w:color w:val="4472C4" w:themeColor="accent1"/>
+          <w:sz w:val="22"/>
+          <w:szCs w:val="22"/>
+          <w:lang w:val="es-ES"/>
+        </w:rPr>
+        <w:t xml:space="preserve"> en la actuación teatral. En este espacio cualquier persona que quiera podrá disfrutar o aprender la bases </w:t>
+      </w:r>
+      <w:r>
+        <w:rPr>
+          <w:rFonts w:ascii="Helvetica Neue" w:eastAsia="Helvetica Neue" w:hAnsi="Helvetica Neue" w:cs="Helvetica Neue"/>
+          <w:color w:val="4472C4" w:themeColor="accent1"/>
+          <w:sz w:val="22"/>
+          <w:szCs w:val="22"/>
+          <w:lang w:val="es-ES"/>
+        </w:rPr>
+        <w:t>de un buen actor o actriz</w:t>
+      </w:r>
+    </w:p>
+    <w:p>
+      <w:pPr>
+        <w:widowControl w:val="0"/>
         <w:numPr>
           <w:ilvl w:val="0"/>
           <w:numId w:val="4"/>
@@ -261,7 +445,7 @@
           <w:sz w:val="22"/>
           <w:szCs w:val="22"/>
         </w:rPr>
-        <w:t xml:space="preserve">What’s the purpose of this research? What insights will this research generate? </w:t>
+        <w:t>What’s the purpose of this research? What insights will this research generate?</w:t>
       </w:r>
     </w:p>
     <w:p>
@@ -281,8 +465,63 @@
         <w:ind w:left="720"/>
         <w:rPr>
           <w:rFonts w:ascii="Helvetica Neue" w:eastAsia="Helvetica Neue" w:hAnsi="Helvetica Neue" w:cs="Helvetica Neue"/>
-          <w:sz w:val="22"/>
-          <w:szCs w:val="22"/>
+          <w:color w:val="4472C4" w:themeColor="accent1"/>
+          <w:sz w:val="22"/>
+          <w:szCs w:val="22"/>
+          <w:lang w:val="es-ES"/>
+        </w:rPr>
+      </w:pPr>
+      <w:r>
+        <w:rPr>
+          <w:rFonts w:ascii="Helvetica Neue" w:eastAsia="Helvetica Neue" w:hAnsi="Helvetica Neue" w:cs="Helvetica Neue"/>
+          <w:color w:val="4472C4" w:themeColor="accent1"/>
+          <w:sz w:val="22"/>
+          <w:szCs w:val="22"/>
+          <w:lang w:val="es-ES"/>
+        </w:rPr>
+        <w:t>El propósito de esta investigación no es otro que analizar y encontrar los puntos, recursos o aptitudes necesarios para que el proyecto triunfe</w:t>
+      </w:r>
+      <w:r>
+        <w:rPr>
+          <w:rFonts w:ascii="Helvetica Neue" w:eastAsia="Helvetica Neue" w:hAnsi="Helvetica Neue" w:cs="Helvetica Neue"/>
+          <w:color w:val="4472C4" w:themeColor="accent1"/>
+          <w:sz w:val="22"/>
+          <w:szCs w:val="22"/>
+          <w:lang w:val="es-ES"/>
+        </w:rPr>
+        <w:t xml:space="preserve"> </w:t>
+      </w:r>
+      <w:r>
+        <w:rPr>
+          <w:rFonts w:ascii="Helvetica Neue" w:eastAsia="Helvetica Neue" w:hAnsi="Helvetica Neue" w:cs="Helvetica Neue"/>
+          <w:color w:val="4472C4" w:themeColor="accent1"/>
+          <w:sz w:val="22"/>
+          <w:szCs w:val="22"/>
+          <w:lang w:val="es-ES"/>
+        </w:rPr>
+        <w:t>y cumpla su labor social</w:t>
+      </w:r>
+    </w:p>
+    <w:p>
+      <w:pPr>
+        <w:widowControl w:val="0"/>
+        <w:pBdr>
+          <w:top w:val="nil"/>
+          <w:left w:val="nil"/>
+          <w:bottom w:val="nil"/>
+          <w:right w:val="nil"/>
+          <w:between w:val="nil"/>
+        </w:pBdr>
+        <w:tabs>
+          <w:tab w:val="left" w:pos="220"/>
+          <w:tab w:val="left" w:pos="720"/>
+        </w:tabs>
+        <w:ind w:left="720"/>
+        <w:rPr>
+          <w:rFonts w:ascii="Helvetica Neue" w:eastAsia="Helvetica Neue" w:hAnsi="Helvetica Neue" w:cs="Helvetica Neue"/>
+          <w:sz w:val="22"/>
+          <w:szCs w:val="22"/>
+          <w:lang w:val="es-ES"/>
         </w:rPr>
       </w:pPr>
     </w:p>
@@ -297,6 +536,7 @@
           <w:rFonts w:ascii="Helvetica Neue" w:eastAsia="Helvetica Neue" w:hAnsi="Helvetica Neue" w:cs="Helvetica Neue"/>
           <w:sz w:val="22"/>
           <w:szCs w:val="22"/>
+          <w:lang w:val="es-ES"/>
         </w:rPr>
       </w:pPr>
     </w:p>
@@ -311,6 +551,7 @@
           <w:rFonts w:ascii="Helvetica Neue" w:eastAsia="Helvetica Neue" w:hAnsi="Helvetica Neue" w:cs="Helvetica Neue"/>
           <w:sz w:val="22"/>
           <w:szCs w:val="22"/>
+          <w:lang w:val="es-ES"/>
         </w:rPr>
       </w:pPr>
     </w:p>
@@ -325,6 +566,7 @@
           <w:rFonts w:ascii="Helvetica Neue" w:eastAsia="Helvetica Neue" w:hAnsi="Helvetica Neue" w:cs="Helvetica Neue"/>
           <w:sz w:val="22"/>
           <w:szCs w:val="22"/>
+          <w:lang w:val="es-ES"/>
         </w:rPr>
       </w:pPr>
     </w:p>
@@ -339,6 +581,7 @@
           <w:rFonts w:ascii="Helvetica Neue" w:eastAsia="Helvetica Neue" w:hAnsi="Helvetica Neue" w:cs="Helvetica Neue"/>
           <w:sz w:val="22"/>
           <w:szCs w:val="22"/>
+          <w:lang w:val="es-ES"/>
         </w:rPr>
       </w:pPr>
     </w:p>
@@ -488,19 +731,21 @@
               <w:spacing w:line="276" w:lineRule="auto"/>
               <w:rPr>
                 <w:rFonts w:ascii="Helvetica Neue" w:eastAsia="Helvetica Neue" w:hAnsi="Helvetica Neue" w:cs="Helvetica Neue"/>
-                <w:color w:val="000000"/>
+                <w:color w:val="4472C4" w:themeColor="accent1"/>
                 <w:sz w:val="22"/>
                 <w:szCs w:val="22"/>
+                <w:lang w:val="es-ES"/>
               </w:rPr>
             </w:pPr>
             <w:r>
               <w:rPr>
                 <w:rFonts w:ascii="Helvetica Neue" w:eastAsia="Helvetica Neue" w:hAnsi="Helvetica Neue" w:cs="Helvetica Neue"/>
-                <w:color w:val="000000"/>
+                <w:color w:val="4472C4" w:themeColor="accent1"/>
                 <w:sz w:val="22"/>
                 <w:szCs w:val="22"/>
+                <w:lang w:val="es-ES"/>
               </w:rPr>
-              <w:t xml:space="preserve">E.g. Increase operational efficiency/ employee productivity </w:t>
+              <w:t>Incrementar número de apuntados en cursos</w:t>
             </w:r>
           </w:p>
         </w:tc>
@@ -520,73 +765,21 @@
               <w:spacing w:line="276" w:lineRule="auto"/>
               <w:rPr>
                 <w:rFonts w:ascii="Helvetica Neue" w:eastAsia="Helvetica Neue" w:hAnsi="Helvetica Neue" w:cs="Helvetica Neue"/>
-                <w:color w:val="000000"/>
+                <w:color w:val="4472C4" w:themeColor="accent1"/>
                 <w:sz w:val="22"/>
                 <w:szCs w:val="22"/>
+                <w:lang w:val="es-ES"/>
               </w:rPr>
             </w:pPr>
             <w:r>
               <w:rPr>
                 <w:rFonts w:ascii="Helvetica Neue" w:eastAsia="Helvetica Neue" w:hAnsi="Helvetica Neue" w:cs="Helvetica Neue"/>
-                <w:color w:val="000000"/>
+                <w:color w:val="4472C4" w:themeColor="accent1"/>
                 <w:sz w:val="22"/>
                 <w:szCs w:val="22"/>
+                <w:lang w:val="es-ES"/>
               </w:rPr>
-              <w:t>Time on task</w:t>
-            </w:r>
-          </w:p>
-          <w:p>
-            <w:pPr>
-              <w:pBdr>
-                <w:top w:val="none" w:sz="0" w:space="0" w:color="000000"/>
-                <w:left w:val="none" w:sz="0" w:space="0" w:color="000000"/>
-                <w:bottom w:val="none" w:sz="0" w:space="0" w:color="000000"/>
-                <w:right w:val="none" w:sz="0" w:space="0" w:color="000000"/>
-                <w:between w:val="none" w:sz="0" w:space="0" w:color="000000"/>
-              </w:pBdr>
-              <w:spacing w:line="276" w:lineRule="auto"/>
-              <w:rPr>
-                <w:rFonts w:ascii="Helvetica Neue" w:eastAsia="Helvetica Neue" w:hAnsi="Helvetica Neue" w:cs="Helvetica Neue"/>
-                <w:color w:val="000000"/>
-                <w:sz w:val="22"/>
-                <w:szCs w:val="22"/>
-              </w:rPr>
-            </w:pPr>
-            <w:r>
-              <w:rPr>
-                <w:rFonts w:ascii="Helvetica Neue" w:eastAsia="Helvetica Neue" w:hAnsi="Helvetica Neue" w:cs="Helvetica Neue"/>
-                <w:color w:val="000000"/>
-                <w:sz w:val="22"/>
-                <w:szCs w:val="22"/>
-              </w:rPr>
-              <w:t xml:space="preserve">Error rate </w:t>
-            </w:r>
-          </w:p>
-          <w:p>
-            <w:pPr>
-              <w:pBdr>
-                <w:top w:val="none" w:sz="0" w:space="0" w:color="000000"/>
-                <w:left w:val="none" w:sz="0" w:space="0" w:color="000000"/>
-                <w:bottom w:val="none" w:sz="0" w:space="0" w:color="000000"/>
-                <w:right w:val="none" w:sz="0" w:space="0" w:color="000000"/>
-                <w:between w:val="none" w:sz="0" w:space="0" w:color="000000"/>
-              </w:pBdr>
-              <w:spacing w:line="276" w:lineRule="auto"/>
-              <w:rPr>
-                <w:rFonts w:ascii="Helvetica Neue" w:eastAsia="Helvetica Neue" w:hAnsi="Helvetica Neue" w:cs="Helvetica Neue"/>
-                <w:color w:val="000000"/>
-                <w:sz w:val="22"/>
-                <w:szCs w:val="22"/>
-              </w:rPr>
-            </w:pPr>
-            <w:r>
-              <w:rPr>
-                <w:rFonts w:ascii="Helvetica Neue" w:eastAsia="Helvetica Neue" w:hAnsi="Helvetica Neue" w:cs="Helvetica Neue"/>
-                <w:color w:val="000000"/>
-                <w:sz w:val="22"/>
-                <w:szCs w:val="22"/>
-              </w:rPr>
-              <w:t>Adoption rate of new tool</w:t>
+              <w:t>Implementar servicio para apuntarse sin necesidad de contacto vía correo electrónico</w:t>
             </w:r>
           </w:p>
         </w:tc>
@@ -608,8 +801,10 @@
               <w:spacing w:line="276" w:lineRule="auto"/>
               <w:rPr>
                 <w:rFonts w:ascii="Helvetica Neue" w:eastAsia="Helvetica Neue" w:hAnsi="Helvetica Neue" w:cs="Helvetica Neue"/>
+                <w:color w:val="4472C4" w:themeColor="accent1"/>
                 <w:sz w:val="22"/>
                 <w:szCs w:val="22"/>
+                <w:lang w:val="es-ES"/>
               </w:rPr>
             </w:pPr>
           </w:p>
@@ -625,10 +820,52 @@
               <w:spacing w:line="276" w:lineRule="auto"/>
               <w:rPr>
                 <w:rFonts w:ascii="Helvetica Neue" w:eastAsia="Helvetica Neue" w:hAnsi="Helvetica Neue" w:cs="Helvetica Neue"/>
+                <w:color w:val="4472C4" w:themeColor="accent1"/>
                 <w:sz w:val="22"/>
                 <w:szCs w:val="22"/>
+                <w:lang w:val="es-ES"/>
               </w:rPr>
             </w:pPr>
+            <w:r>
+              <w:rPr>
+                <w:rFonts w:ascii="Helvetica Neue" w:eastAsia="Helvetica Neue" w:hAnsi="Helvetica Neue" w:cs="Helvetica Neue"/>
+                <w:color w:val="4472C4" w:themeColor="accent1"/>
+                <w:sz w:val="22"/>
+                <w:szCs w:val="22"/>
+                <w:lang w:val="es-ES"/>
+              </w:rPr>
+              <w:t xml:space="preserve">Incrementar número de </w:t>
+            </w:r>
+            <w:r>
+              <w:rPr>
+                <w:rFonts w:ascii="Helvetica Neue" w:eastAsia="Helvetica Neue" w:hAnsi="Helvetica Neue" w:cs="Helvetica Neue"/>
+                <w:color w:val="4472C4" w:themeColor="accent1"/>
+                <w:sz w:val="22"/>
+                <w:szCs w:val="22"/>
+                <w:lang w:val="es-ES"/>
+              </w:rPr>
+              <w:t>alquileres de</w:t>
+            </w:r>
+            <w:r>
+              <w:rPr>
+                <w:rFonts w:ascii="Helvetica Neue" w:eastAsia="Helvetica Neue" w:hAnsi="Helvetica Neue" w:cs="Helvetica Neue"/>
+                <w:color w:val="4472C4" w:themeColor="accent1"/>
+                <w:sz w:val="22"/>
+                <w:szCs w:val="22"/>
+                <w:lang w:val="es-ES"/>
+              </w:rPr>
+              <w:t xml:space="preserve"> la </w:t>
+            </w:r>
+            <w:r>
+              <w:rPr>
+                <w:rFonts w:ascii="Helvetica Neue" w:eastAsia="Helvetica Neue" w:hAnsi="Helvetica Neue" w:cs="Helvetica Neue"/>
+                <w:color w:val="4472C4" w:themeColor="accent1"/>
+                <w:sz w:val="22"/>
+                <w:szCs w:val="22"/>
+                <w:lang w:val="es-ES"/>
+              </w:rPr>
+              <w:t>sala</w:t>
+            </w:r>
           </w:p>
           <w:p>
             <w:pPr>
@@ -642,8 +879,10 @@
               <w:spacing w:line="276" w:lineRule="auto"/>
               <w:rPr>
                 <w:rFonts w:ascii="Helvetica Neue" w:eastAsia="Helvetica Neue" w:hAnsi="Helvetica Neue" w:cs="Helvetica Neue"/>
+                <w:color w:val="4472C4" w:themeColor="accent1"/>
                 <w:sz w:val="22"/>
                 <w:szCs w:val="22"/>
+                <w:lang w:val="es-ES"/>
               </w:rPr>
             </w:pPr>
           </w:p>
@@ -664,11 +903,22 @@
               <w:spacing w:line="276" w:lineRule="auto"/>
               <w:rPr>
                 <w:rFonts w:ascii="Helvetica Neue" w:eastAsia="Helvetica Neue" w:hAnsi="Helvetica Neue" w:cs="Helvetica Neue"/>
-                <w:color w:val="000000"/>
+                <w:color w:val="4472C4" w:themeColor="accent1"/>
                 <w:sz w:val="22"/>
                 <w:szCs w:val="22"/>
+                <w:lang w:val="es-ES"/>
               </w:rPr>
             </w:pPr>
+            <w:r>
+              <w:rPr>
+                <w:rFonts w:ascii="Helvetica Neue" w:eastAsia="Helvetica Neue" w:hAnsi="Helvetica Neue" w:cs="Helvetica Neue"/>
+                <w:color w:val="4472C4" w:themeColor="accent1"/>
+                <w:sz w:val="22"/>
+                <w:szCs w:val="22"/>
+                <w:lang w:val="es-ES"/>
+              </w:rPr>
+              <w:t>Implementar servicio para reserva de espacio sin necesidad de contacto vía correo electrónico</w:t>
+            </w:r>
           </w:p>
         </w:tc>
       </w:tr>
@@ -686,6 +936,7 @@
         <w:rPr>
           <w:rFonts w:ascii="Helvetica Neue" w:eastAsia="Helvetica Neue" w:hAnsi="Helvetica Neue" w:cs="Helvetica Neue"/>
           <w:color w:val="000000"/>
+          <w:lang w:val="es-ES"/>
         </w:rPr>
       </w:pPr>
     </w:p>
@@ -757,10 +1008,6 @@
     <w:p>
       <w:pPr>
         <w:widowControl w:val="0"/>
-        <w:numPr>
-          <w:ilvl w:val="0"/>
-          <w:numId w:val="1"/>
-        </w:numPr>
         <w:pBdr>
           <w:top w:val="nil"/>
           <w:left w:val="nil"/>
@@ -772,22 +1019,88 @@
           <w:tab w:val="left" w:pos="220"/>
           <w:tab w:val="left" w:pos="720"/>
         </w:tabs>
-        <w:rPr>
-          <w:rFonts w:ascii="Helvetica Neue" w:eastAsia="Helvetica Neue" w:hAnsi="Helvetica Neue" w:cs="Helvetica Neue"/>
-          <w:color w:val="000000"/>
-          <w:sz w:val="22"/>
-          <w:szCs w:val="22"/>
-        </w:rPr>
-      </w:pPr>
-      <w:r>
-        <w:rPr>
-          <w:rFonts w:ascii="Helvetica Neue" w:eastAsia="Helvetica Neue" w:hAnsi="Helvetica Neue" w:cs="Helvetica Neue"/>
-          <w:color w:val="000000"/>
-          <w:sz w:val="22"/>
-          <w:szCs w:val="22"/>
-        </w:rPr>
-        <w:t>What documents or artifacts need to be created?  -</w:t>
+        <w:ind w:left="720"/>
+        <w:rPr>
+          <w:rFonts w:ascii="Helvetica Neue" w:eastAsia="Helvetica Neue" w:hAnsi="Helvetica Neue" w:cs="Helvetica Neue"/>
+          <w:color w:val="4472C4" w:themeColor="accent1"/>
+          <w:sz w:val="22"/>
+          <w:szCs w:val="22"/>
+          <w:lang w:val="es-ES"/>
+        </w:rPr>
+      </w:pPr>
+      <w:r>
+        <w:rPr>
+          <w:rFonts w:ascii="Helvetica Neue" w:eastAsia="Helvetica Neue" w:hAnsi="Helvetica Neue" w:cs="Helvetica Neue"/>
+          <w:color w:val="4472C4" w:themeColor="accent1"/>
+          <w:sz w:val="22"/>
+          <w:szCs w:val="22"/>
+          <w:lang w:val="es-ES"/>
+        </w:rPr>
+        <w:t xml:space="preserve">Información cualitativa: Necesitaremos realizar varias encuestas a numerosas personas en un abanico de edad </w:t>
+      </w:r>
+      <w:r>
+        <w:rPr>
+          <w:rFonts w:ascii="Helvetica Neue" w:eastAsia="Helvetica Neue" w:hAnsi="Helvetica Neue" w:cs="Helvetica Neue"/>
+          <w:color w:val="4472C4" w:themeColor="accent1"/>
+          <w:sz w:val="22"/>
+          <w:szCs w:val="22"/>
+          <w:lang w:val="es-ES"/>
+        </w:rPr>
+        <w:t>muy amplio</w:t>
+      </w:r>
+      <w:r>
+        <w:rPr>
+          <w:rFonts w:ascii="Helvetica Neue" w:eastAsia="Helvetica Neue" w:hAnsi="Helvetica Neue" w:cs="Helvetica Neue"/>
+          <w:color w:val="4472C4" w:themeColor="accent1"/>
+          <w:sz w:val="22"/>
+          <w:szCs w:val="22"/>
+          <w:lang w:val="es-ES"/>
+        </w:rPr>
+        <w:t>. Los temas podrían ser ¿Cuánto estarían dispuestos a pagar por unas clases de teatro? ¿Cuánto pagarían por ver una obra de teatro?</w:t>
+      </w:r>
+    </w:p>
+    <w:p>
+      <w:pPr>
+        <w:widowControl w:val="0"/>
+        <w:pBdr>
+          <w:top w:val="nil"/>
+          <w:left w:val="nil"/>
+          <w:bottom w:val="nil"/>
+          <w:right w:val="nil"/>
+          <w:between w:val="nil"/>
+        </w:pBdr>
+        <w:tabs>
+          <w:tab w:val="left" w:pos="220"/>
+          <w:tab w:val="left" w:pos="720"/>
+        </w:tabs>
+        <w:ind w:left="720"/>
+        <w:rPr>
+          <w:rFonts w:ascii="Helvetica Neue" w:eastAsia="Helvetica Neue" w:hAnsi="Helvetica Neue" w:cs="Helvetica Neue"/>
+          <w:color w:val="4472C4" w:themeColor="accent1"/>
+          <w:sz w:val="22"/>
+          <w:szCs w:val="22"/>
+          <w:lang w:val="es-ES"/>
+        </w:rPr>
+      </w:pPr>
+      <w:r>
+        <w:rPr>
+          <w:rFonts w:ascii="Helvetica Neue" w:eastAsia="Helvetica Neue" w:hAnsi="Helvetica Neue" w:cs="Helvetica Neue"/>
+          <w:color w:val="4472C4" w:themeColor="accent1"/>
+          <w:sz w:val="22"/>
+          <w:szCs w:val="22"/>
+          <w:lang w:val="es-ES"/>
+        </w:rPr>
+        <w:t xml:space="preserve">Información cuantitativa: </w:t>
+      </w:r>
+      <w:r>
+        <w:rPr>
+          <w:rFonts w:ascii="Helvetica Neue" w:eastAsia="Helvetica Neue" w:hAnsi="Helvetica Neue" w:cs="Helvetica Neue"/>
+          <w:color w:val="4472C4" w:themeColor="accent1"/>
+          <w:sz w:val="22"/>
+          <w:szCs w:val="22"/>
+          <w:lang w:val="es-ES"/>
+        </w:rPr>
+        <w:t>Realizaremos algunos estudios estadísticos para comprobar el funcionamiento de los puntos cualitativos antes mencionados.</w:t>
       </w:r>
     </w:p>
     <w:p>
@@ -809,6 +1122,98 @@
           <w:tab w:val="left" w:pos="720"/>
         </w:tabs>
         <w:rPr>
+          <w:rFonts w:ascii="Helvetica Neue" w:eastAsia="Helvetica Neue" w:hAnsi="Helvetica Neue" w:cs="Helvetica Neue"/>
+          <w:color w:val="000000"/>
+          <w:sz w:val="22"/>
+          <w:szCs w:val="22"/>
+        </w:rPr>
+      </w:pPr>
+      <w:r>
+        <w:rPr>
+          <w:rFonts w:ascii="Helvetica Neue" w:eastAsia="Helvetica Neue" w:hAnsi="Helvetica Neue" w:cs="Helvetica Neue"/>
+          <w:color w:val="000000"/>
+          <w:sz w:val="22"/>
+          <w:szCs w:val="22"/>
+        </w:rPr>
+        <w:t>What documents or artifacts need to be created?  +</w:t>
+      </w:r>
+    </w:p>
+    <w:p>
+      <w:pPr>
+        <w:widowControl w:val="0"/>
+        <w:pBdr>
+          <w:top w:val="nil"/>
+          <w:left w:val="nil"/>
+          <w:bottom w:val="nil"/>
+          <w:right w:val="nil"/>
+          <w:between w:val="nil"/>
+        </w:pBdr>
+        <w:tabs>
+          <w:tab w:val="left" w:pos="220"/>
+          <w:tab w:val="left" w:pos="720"/>
+        </w:tabs>
+        <w:ind w:left="720"/>
+        <w:rPr>
+          <w:rFonts w:ascii="Helvetica Neue" w:eastAsia="Helvetica Neue" w:hAnsi="Helvetica Neue" w:cs="Helvetica Neue"/>
+          <w:color w:val="4472C4" w:themeColor="accent1"/>
+          <w:sz w:val="22"/>
+          <w:szCs w:val="22"/>
+          <w:lang w:val="es-ES"/>
+        </w:rPr>
+      </w:pPr>
+      <w:r>
+        <w:rPr>
+          <w:rFonts w:ascii="Helvetica Neue" w:eastAsia="Helvetica Neue" w:hAnsi="Helvetica Neue" w:cs="Helvetica Neue"/>
+          <w:color w:val="4472C4" w:themeColor="accent1"/>
+          <w:sz w:val="22"/>
+          <w:szCs w:val="22"/>
+          <w:lang w:val="es-ES"/>
+        </w:rPr>
+        <w:t xml:space="preserve">Utilizaremos un ordenador donde guardar toda la información referente a las encuestas </w:t>
+      </w:r>
+      <w:proofErr w:type="gramStart"/>
+      <w:r>
+        <w:rPr>
+          <w:rFonts w:ascii="Helvetica Neue" w:eastAsia="Helvetica Neue" w:hAnsi="Helvetica Neue" w:cs="Helvetica Neue"/>
+          <w:color w:val="4472C4" w:themeColor="accent1"/>
+          <w:sz w:val="22"/>
+          <w:szCs w:val="22"/>
+          <w:lang w:val="es-ES"/>
+        </w:rPr>
+        <w:t>y</w:t>
+      </w:r>
+      <w:proofErr w:type="gramEnd"/>
+      <w:r>
+        <w:rPr>
+          <w:rFonts w:ascii="Helvetica Neue" w:eastAsia="Helvetica Neue" w:hAnsi="Helvetica Neue" w:cs="Helvetica Neue"/>
+          <w:color w:val="4472C4" w:themeColor="accent1"/>
+          <w:sz w:val="22"/>
+          <w:szCs w:val="22"/>
+          <w:lang w:val="es-ES"/>
+        </w:rPr>
+        <w:t xml:space="preserve"> además, seguramente necesitaremos algún software, nativo o no, que analice los resultados.</w:t>
+      </w:r>
+    </w:p>
+    <w:p>
+      <w:pPr>
+        <w:widowControl w:val="0"/>
+        <w:numPr>
+          <w:ilvl w:val="0"/>
+          <w:numId w:val="1"/>
+        </w:numPr>
+        <w:pBdr>
+          <w:top w:val="nil"/>
+          <w:left w:val="nil"/>
+          <w:bottom w:val="nil"/>
+          <w:right w:val="nil"/>
+          <w:between w:val="nil"/>
+        </w:pBdr>
+        <w:tabs>
+          <w:tab w:val="left" w:pos="220"/>
+          <w:tab w:val="left" w:pos="720"/>
+        </w:tabs>
+        <w:rPr>
           <w:rFonts w:ascii="Times" w:eastAsia="Times" w:hAnsi="Times" w:cs="Times"/>
           <w:color w:val="000000"/>
         </w:rPr>
@@ -842,20 +1247,62 @@
     </w:p>
     <w:p>
       <w:pPr>
+        <w:widowControl w:val="0"/>
+        <w:pBdr>
+          <w:top w:val="nil"/>
+          <w:left w:val="nil"/>
+          <w:bottom w:val="nil"/>
+          <w:right w:val="nil"/>
+          <w:between w:val="nil"/>
+        </w:pBdr>
+        <w:tabs>
+          <w:tab w:val="left" w:pos="220"/>
+          <w:tab w:val="left" w:pos="720"/>
+        </w:tabs>
+        <w:ind w:left="720"/>
+        <w:rPr>
+          <w:rFonts w:asciiTheme="minorHAnsi" w:eastAsia="Times" w:hAnsiTheme="minorHAnsi" w:cs="Times"/>
+          <w:color w:val="4472C4" w:themeColor="accent1"/>
+          <w:sz w:val="22"/>
+          <w:szCs w:val="22"/>
+          <w:lang w:val="es-ES"/>
+        </w:rPr>
+      </w:pPr>
+      <w:r>
+        <w:rPr>
+          <w:rFonts w:asciiTheme="minorHAnsi" w:eastAsia="Times" w:hAnsiTheme="minorHAnsi" w:cs="Times"/>
+          <w:color w:val="4472C4" w:themeColor="accent1"/>
+          <w:sz w:val="22"/>
+          <w:szCs w:val="22"/>
+          <w:lang w:val="es-ES"/>
+        </w:rPr>
+        <w:t>La investigación nos proporcionará un abanico de edades y algunos datos como el precio que algunas de estas personas estarían dispuestas a pagar por una actividad. Con este enfoque, podríamos precisar hacia qué público y edades debería de estar destinado nuestro servicio</w:t>
+      </w:r>
+      <w:r>
+        <w:rPr>
+          <w:rFonts w:asciiTheme="minorHAnsi" w:eastAsia="Times" w:hAnsiTheme="minorHAnsi" w:cs="Times"/>
+          <w:color w:val="4472C4" w:themeColor="accent1"/>
+          <w:sz w:val="22"/>
+          <w:szCs w:val="22"/>
+          <w:lang w:val="es-ES"/>
+        </w:rPr>
+        <w:t>.</w:t>
+      </w:r>
+    </w:p>
+    <w:p>
+      <w:pPr>
         <w:pStyle w:val="Ttulo1"/>
-        <w:ind w:left="0" w:firstLine="0"/>
-      </w:pPr>
-    </w:p>
-    <w:p>
-      <w:pPr>
-        <w:pStyle w:val="Ttulo1"/>
-        <w:ind w:left="360" w:hanging="360"/>
+        <w:numPr>
+          <w:ilvl w:val="0"/>
+          <w:numId w:val="0"/>
+        </w:numPr>
         <w:rPr>
           <w:rFonts w:ascii="Helvetica Neue" w:eastAsia="Helvetica Neue" w:hAnsi="Helvetica Neue" w:cs="Helvetica Neue"/>
           <w:color w:val="000000"/>
         </w:rPr>
       </w:pPr>
       <w:r>
+        <w:lastRenderedPageBreak/>
         <w:t>3. Research Methods</w:t>
       </w:r>
     </w:p>
@@ -929,7 +1376,6 @@
           <w:sz w:val="28"/>
           <w:szCs w:val="28"/>
         </w:rPr>
-        <w:lastRenderedPageBreak/>
         <w:t>Primary research</w:t>
       </w:r>
     </w:p>
@@ -950,21 +1396,80 @@
         <w:rPr>
           <w:rFonts w:ascii="Helvetica Neue" w:eastAsia="Helvetica Neue" w:hAnsi="Helvetica Neue" w:cs="Helvetica Neue"/>
           <w:color w:val="000000"/>
-        </w:rPr>
-      </w:pPr>
+          <w:lang w:val="es-ES"/>
+        </w:rPr>
+      </w:pPr>
+      <w:proofErr w:type="spellStart"/>
       <w:proofErr w:type="gramStart"/>
       <w:r>
         <w:rPr>
           <w:rFonts w:ascii="Helvetica Neue" w:eastAsia="Helvetica Neue" w:hAnsi="Helvetica Neue" w:cs="Helvetica Neue"/>
-        </w:rPr>
-        <w:t>Ethnography  (</w:t>
-      </w:r>
+          <w:lang w:val="es-ES"/>
+        </w:rPr>
+        <w:t>Ethnography</w:t>
+      </w:r>
+      <w:proofErr w:type="spellEnd"/>
+      <w:r>
+        <w:rPr>
+          <w:rFonts w:ascii="Helvetica Neue" w:eastAsia="Helvetica Neue" w:hAnsi="Helvetica Neue" w:cs="Helvetica Neue"/>
+          <w:lang w:val="es-ES"/>
+        </w:rPr>
+        <w:t xml:space="preserve">  (</w:t>
+      </w:r>
+      <w:proofErr w:type="spellStart"/>
       <w:proofErr w:type="gramEnd"/>
       <w:r>
         <w:rPr>
           <w:rFonts w:ascii="Helvetica Neue" w:eastAsia="Helvetica Neue" w:hAnsi="Helvetica Neue" w:cs="Helvetica Neue"/>
-        </w:rPr>
-        <w:t>observation)</w:t>
+          <w:lang w:val="es-ES"/>
+        </w:rPr>
+        <w:t>observation</w:t>
+      </w:r>
+      <w:proofErr w:type="spellEnd"/>
+      <w:r>
+        <w:rPr>
+          <w:rFonts w:ascii="Helvetica Neue" w:eastAsia="Helvetica Neue" w:hAnsi="Helvetica Neue" w:cs="Helvetica Neue"/>
+          <w:lang w:val="es-ES"/>
+        </w:rPr>
+        <w:t>)</w:t>
+      </w:r>
+      <w:r>
+        <w:rPr>
+          <w:rFonts w:ascii="Helvetica Neue" w:eastAsia="Helvetica Neue" w:hAnsi="Helvetica Neue" w:cs="Helvetica Neue"/>
+          <w:lang w:val="es-ES"/>
+        </w:rPr>
+        <w:t xml:space="preserve"> </w:t>
+      </w:r>
+      <w:r>
+        <w:rPr>
+          <w:rFonts w:ascii="Helvetica Neue" w:eastAsia="Helvetica Neue" w:hAnsi="Helvetica Neue" w:cs="Helvetica Neue"/>
+          <w:color w:val="4472C4" w:themeColor="accent1"/>
+        </w:rPr>
+        <w:sym w:font="Wingdings" w:char="F0E0"/>
+      </w:r>
+      <w:r>
+        <w:rPr>
+          <w:rFonts w:ascii="Helvetica Neue" w:eastAsia="Helvetica Neue" w:hAnsi="Helvetica Neue" w:cs="Helvetica Neue"/>
+          <w:color w:val="4472C4" w:themeColor="accent1"/>
+          <w:lang w:val="es-ES"/>
+        </w:rPr>
+        <w:t xml:space="preserve"> Observación del entorno</w:t>
+      </w:r>
+      <w:r>
+        <w:rPr>
+          <w:rFonts w:ascii="Helvetica Neue" w:eastAsia="Helvetica Neue" w:hAnsi="Helvetica Neue" w:cs="Helvetica Neue"/>
+          <w:color w:val="4472C4" w:themeColor="accent1"/>
+          <w:lang w:val="es-ES"/>
+        </w:rPr>
+        <w:t xml:space="preserve">: </w:t>
+      </w:r>
+      <w:r>
+        <w:rPr>
+          <w:rFonts w:ascii="Helvetica Neue" w:eastAsia="Helvetica Neue" w:hAnsi="Helvetica Neue" w:cs="Helvetica Neue"/>
+          <w:color w:val="4472C4" w:themeColor="accent1"/>
+          <w:lang w:val="es-ES"/>
+        </w:rPr>
+        <w:t>obtener información acerca de la vida cotidiana de las personas, sus influencias...</w:t>
       </w:r>
     </w:p>
     <w:p>
@@ -983,15 +1488,114 @@
         <w:spacing w:line="276" w:lineRule="auto"/>
         <w:rPr>
           <w:rFonts w:ascii="Helvetica Neue" w:eastAsia="Helvetica Neue" w:hAnsi="Helvetica Neue" w:cs="Helvetica Neue"/>
+          <w:color w:val="4472C4" w:themeColor="accent1"/>
+          <w:lang w:val="es-ES"/>
+        </w:rPr>
+      </w:pPr>
+      <w:proofErr w:type="spellStart"/>
+      <w:r>
+        <w:rPr>
+          <w:rFonts w:ascii="Helvetica Neue" w:eastAsia="Helvetica Neue" w:hAnsi="Helvetica Neue" w:cs="Helvetica Neue"/>
           <w:color w:val="000000"/>
-        </w:rPr>
-      </w:pPr>
+          <w:lang w:val="es-ES"/>
+        </w:rPr>
+        <w:t>User</w:t>
+      </w:r>
+      <w:proofErr w:type="spellEnd"/>
       <w:r>
         <w:rPr>
           <w:rFonts w:ascii="Helvetica Neue" w:eastAsia="Helvetica Neue" w:hAnsi="Helvetica Neue" w:cs="Helvetica Neue"/>
           <w:color w:val="000000"/>
-        </w:rPr>
-        <w:t>User interview</w:t>
+          <w:lang w:val="es-ES"/>
+        </w:rPr>
+        <w:t xml:space="preserve"> interview</w:t>
+      </w:r>
+      <w:r>
+        <w:rPr>
+          <w:rFonts w:ascii="Helvetica Neue" w:eastAsia="Helvetica Neue" w:hAnsi="Helvetica Neue" w:cs="Helvetica Neue"/>
+          <w:color w:val="000000"/>
+          <w:lang w:val="es-ES"/>
+        </w:rPr>
+        <w:t xml:space="preserve"> </w:t>
+      </w:r>
+      <w:r>
+        <w:rPr>
+          <w:rFonts w:ascii="Helvetica Neue" w:eastAsia="Helvetica Neue" w:hAnsi="Helvetica Neue" w:cs="Helvetica Neue"/>
+          <w:color w:val="4472C4" w:themeColor="accent1"/>
+        </w:rPr>
+        <w:sym w:font="Wingdings" w:char="F0E0"/>
+      </w:r>
+      <w:r>
+        <w:rPr>
+          <w:rFonts w:ascii="Helvetica Neue" w:eastAsia="Helvetica Neue" w:hAnsi="Helvetica Neue" w:cs="Helvetica Neue"/>
+          <w:color w:val="4472C4" w:themeColor="accent1"/>
+          <w:lang w:val="es-ES"/>
+        </w:rPr>
+        <w:t xml:space="preserve"> Entrevista a usuarios</w:t>
+      </w:r>
+      <w:r>
+        <w:rPr>
+          <w:rFonts w:ascii="Helvetica Neue" w:eastAsia="Helvetica Neue" w:hAnsi="Helvetica Neue" w:cs="Helvetica Neue"/>
+          <w:color w:val="4472C4" w:themeColor="accent1"/>
+          <w:lang w:val="es-ES"/>
+        </w:rPr>
+        <w:t xml:space="preserve">: </w:t>
+      </w:r>
+      <w:r>
+        <w:rPr>
+          <w:rFonts w:ascii="Helvetica Neue" w:eastAsia="Helvetica Neue" w:hAnsi="Helvetica Neue" w:cs="Helvetica Neue"/>
+          <w:color w:val="4472C4" w:themeColor="accent1"/>
+          <w:lang w:val="es-ES"/>
+        </w:rPr>
+        <w:t xml:space="preserve">conocer </w:t>
+      </w:r>
+      <w:r>
+        <w:rPr>
+          <w:rFonts w:ascii="Helvetica Neue" w:eastAsia="Helvetica Neue" w:hAnsi="Helvetica Neue" w:cs="Helvetica Neue"/>
+          <w:color w:val="4472C4" w:themeColor="accent1"/>
+          <w:lang w:val="es-ES"/>
+        </w:rPr>
+        <w:t xml:space="preserve">las </w:t>
+      </w:r>
+      <w:r>
+        <w:rPr>
+          <w:rFonts w:ascii="Helvetica Neue" w:eastAsia="Helvetica Neue" w:hAnsi="Helvetica Neue" w:cs="Helvetica Neue"/>
+          <w:color w:val="4472C4" w:themeColor="accent1"/>
+          <w:lang w:val="es-ES"/>
+        </w:rPr>
+        <w:t>necesidad</w:t>
+      </w:r>
+      <w:r>
+        <w:rPr>
+          <w:rFonts w:ascii="Helvetica Neue" w:eastAsia="Helvetica Neue" w:hAnsi="Helvetica Neue" w:cs="Helvetica Neue"/>
+          <w:color w:val="4472C4" w:themeColor="accent1"/>
+          <w:lang w:val="es-ES"/>
+        </w:rPr>
+        <w:t>es de las personas</w:t>
+      </w:r>
+      <w:r>
+        <w:rPr>
+          <w:rFonts w:ascii="Helvetica Neue" w:eastAsia="Helvetica Neue" w:hAnsi="Helvetica Neue" w:cs="Helvetica Neue"/>
+          <w:color w:val="4472C4" w:themeColor="accent1"/>
+          <w:lang w:val="es-ES"/>
+        </w:rPr>
+        <w:t xml:space="preserve">, </w:t>
+      </w:r>
+      <w:r>
+        <w:rPr>
+          <w:rFonts w:ascii="Helvetica Neue" w:eastAsia="Helvetica Neue" w:hAnsi="Helvetica Neue" w:cs="Helvetica Neue"/>
+          <w:color w:val="4472C4" w:themeColor="accent1"/>
+          <w:lang w:val="es-ES"/>
+        </w:rPr>
+        <w:t xml:space="preserve">sus </w:t>
+      </w:r>
+      <w:r>
+        <w:rPr>
+          <w:rFonts w:ascii="Helvetica Neue" w:eastAsia="Helvetica Neue" w:hAnsi="Helvetica Neue" w:cs="Helvetica Neue"/>
+          <w:color w:val="4472C4" w:themeColor="accent1"/>
+          <w:lang w:val="es-ES"/>
+        </w:rPr>
+        <w:t>preferencias, expectativas y hacer un producto a la medida.</w:t>
       </w:r>
     </w:p>
     <w:p>
@@ -1010,15 +1614,74 @@
         <w:spacing w:line="276" w:lineRule="auto"/>
         <w:rPr>
           <w:rFonts w:ascii="Helvetica Neue" w:eastAsia="Helvetica Neue" w:hAnsi="Helvetica Neue" w:cs="Helvetica Neue"/>
+          <w:color w:val="4472C4" w:themeColor="accent1"/>
+          <w:lang w:val="es-ES"/>
+        </w:rPr>
+      </w:pPr>
+      <w:r>
+        <w:rPr>
+          <w:rFonts w:ascii="Helvetica Neue" w:eastAsia="Helvetica Neue" w:hAnsi="Helvetica Neue" w:cs="Helvetica Neue"/>
           <w:color w:val="000000"/>
-        </w:rPr>
-      </w:pPr>
+          <w:lang w:val="es-ES"/>
+        </w:rPr>
+        <w:t xml:space="preserve">Contextual </w:t>
+      </w:r>
+      <w:proofErr w:type="spellStart"/>
       <w:r>
         <w:rPr>
           <w:rFonts w:ascii="Helvetica Neue" w:eastAsia="Helvetica Neue" w:hAnsi="Helvetica Neue" w:cs="Helvetica Neue"/>
           <w:color w:val="000000"/>
-        </w:rPr>
-        <w:t>Contextual inquiry</w:t>
+          <w:lang w:val="es-ES"/>
+        </w:rPr>
+        <w:t>inquiry</w:t>
+      </w:r>
+      <w:proofErr w:type="spellEnd"/>
+      <w:r>
+        <w:rPr>
+          <w:rFonts w:ascii="Helvetica Neue" w:eastAsia="Helvetica Neue" w:hAnsi="Helvetica Neue" w:cs="Helvetica Neue"/>
+          <w:color w:val="000000"/>
+          <w:lang w:val="es-ES"/>
+        </w:rPr>
+        <w:t xml:space="preserve"> </w:t>
+      </w:r>
+      <w:r>
+        <w:rPr>
+          <w:rFonts w:ascii="Helvetica Neue" w:eastAsia="Helvetica Neue" w:hAnsi="Helvetica Neue" w:cs="Helvetica Neue"/>
+          <w:color w:val="4472C4" w:themeColor="accent1"/>
+        </w:rPr>
+        <w:sym w:font="Wingdings" w:char="F0E0"/>
+      </w:r>
+      <w:r>
+        <w:rPr>
+          <w:rFonts w:ascii="Helvetica Neue" w:eastAsia="Helvetica Neue" w:hAnsi="Helvetica Neue" w:cs="Helvetica Neue"/>
+          <w:color w:val="4472C4" w:themeColor="accent1"/>
+          <w:lang w:val="es-ES"/>
+        </w:rPr>
+        <w:t xml:space="preserve"> Investigación contextual</w:t>
+      </w:r>
+      <w:r>
+        <w:rPr>
+          <w:rFonts w:ascii="Helvetica Neue" w:eastAsia="Helvetica Neue" w:hAnsi="Helvetica Neue" w:cs="Helvetica Neue"/>
+          <w:color w:val="4472C4" w:themeColor="accent1"/>
+          <w:lang w:val="es-ES"/>
+        </w:rPr>
+        <w:t xml:space="preserve">: </w:t>
+      </w:r>
+      <w:r>
+        <w:rPr>
+          <w:rFonts w:ascii="Helvetica Neue" w:eastAsia="Helvetica Neue" w:hAnsi="Helvetica Neue" w:cs="Helvetica Neue"/>
+          <w:color w:val="4472C4" w:themeColor="accent1"/>
+          <w:lang w:val="es-ES"/>
+        </w:rPr>
+        <w:t>comprender cómo los usuarios interactúan con un producto</w:t>
+      </w:r>
+      <w:r>
+        <w:rPr>
+          <w:rFonts w:ascii="Helvetica Neue" w:eastAsia="Helvetica Neue" w:hAnsi="Helvetica Neue" w:cs="Helvetica Neue"/>
+          <w:color w:val="4472C4" w:themeColor="accent1"/>
+          <w:lang w:val="es-ES"/>
+        </w:rPr>
+        <w:t>.</w:t>
       </w:r>
     </w:p>
     <w:p>
@@ -1037,15 +1700,92 @@
         <w:spacing w:line="276" w:lineRule="auto"/>
         <w:rPr>
           <w:rFonts w:ascii="Helvetica Neue" w:eastAsia="Helvetica Neue" w:hAnsi="Helvetica Neue" w:cs="Helvetica Neue"/>
+          <w:color w:val="4472C4" w:themeColor="accent1"/>
+          <w:lang w:val="es-ES"/>
+        </w:rPr>
+      </w:pPr>
+      <w:proofErr w:type="spellStart"/>
+      <w:r>
+        <w:rPr>
+          <w:rFonts w:ascii="Helvetica Neue" w:eastAsia="Helvetica Neue" w:hAnsi="Helvetica Neue" w:cs="Helvetica Neue"/>
           <w:color w:val="000000"/>
-        </w:rPr>
-      </w:pPr>
+          <w:lang w:val="es-ES"/>
+        </w:rPr>
+        <w:t>Usability</w:t>
+      </w:r>
+      <w:proofErr w:type="spellEnd"/>
       <w:r>
         <w:rPr>
           <w:rFonts w:ascii="Helvetica Neue" w:eastAsia="Helvetica Neue" w:hAnsi="Helvetica Neue" w:cs="Helvetica Neue"/>
           <w:color w:val="000000"/>
-        </w:rPr>
-        <w:t>Usability test</w:t>
+          <w:lang w:val="es-ES"/>
+        </w:rPr>
+        <w:t xml:space="preserve"> test</w:t>
+      </w:r>
+      <w:r>
+        <w:rPr>
+          <w:rFonts w:ascii="Helvetica Neue" w:eastAsia="Helvetica Neue" w:hAnsi="Helvetica Neue" w:cs="Helvetica Neue"/>
+          <w:color w:val="000000"/>
+          <w:lang w:val="es-ES"/>
+        </w:rPr>
+        <w:t xml:space="preserve"> </w:t>
+      </w:r>
+      <w:r>
+        <w:rPr>
+          <w:rFonts w:ascii="Helvetica Neue" w:eastAsia="Helvetica Neue" w:hAnsi="Helvetica Neue" w:cs="Helvetica Neue"/>
+          <w:color w:val="4472C4" w:themeColor="accent1"/>
+        </w:rPr>
+        <w:sym w:font="Wingdings" w:char="F0E0"/>
+      </w:r>
+      <w:r>
+        <w:rPr>
+          <w:rFonts w:ascii="Helvetica Neue" w:eastAsia="Helvetica Neue" w:hAnsi="Helvetica Neue" w:cs="Helvetica Neue"/>
+          <w:color w:val="4472C4" w:themeColor="accent1"/>
+          <w:lang w:val="es-ES"/>
+        </w:rPr>
+        <w:t xml:space="preserve"> </w:t>
+      </w:r>
+      <w:proofErr w:type="spellStart"/>
+      <w:r>
+        <w:rPr>
+          <w:rFonts w:ascii="Helvetica Neue" w:eastAsia="Helvetica Neue" w:hAnsi="Helvetica Neue" w:cs="Helvetica Neue"/>
+          <w:color w:val="4472C4" w:themeColor="accent1"/>
+          <w:lang w:val="es-ES"/>
+        </w:rPr>
+        <w:t>Test</w:t>
+      </w:r>
+      <w:proofErr w:type="spellEnd"/>
+      <w:r>
+        <w:rPr>
+          <w:rFonts w:ascii="Helvetica Neue" w:eastAsia="Helvetica Neue" w:hAnsi="Helvetica Neue" w:cs="Helvetica Neue"/>
+          <w:color w:val="4472C4" w:themeColor="accent1"/>
+          <w:lang w:val="es-ES"/>
+        </w:rPr>
+        <w:t xml:space="preserve"> de usabilidad</w:t>
+      </w:r>
+      <w:r>
+        <w:rPr>
+          <w:rFonts w:ascii="Helvetica Neue" w:eastAsia="Helvetica Neue" w:hAnsi="Helvetica Neue" w:cs="Helvetica Neue"/>
+          <w:color w:val="4472C4" w:themeColor="accent1"/>
+          <w:lang w:val="es-ES"/>
+        </w:rPr>
+        <w:t>:</w:t>
+      </w:r>
+      <w:r>
+        <w:rPr>
+          <w:rFonts w:ascii="Helvetica Neue" w:eastAsia="Helvetica Neue" w:hAnsi="Helvetica Neue" w:cs="Helvetica Neue"/>
+          <w:color w:val="4472C4" w:themeColor="accent1"/>
+          <w:lang w:val="es-ES"/>
+        </w:rPr>
+        <w:t xml:space="preserve"> identificar áreas de mejora para optimizar la experiencia del usuario</w:t>
+      </w:r>
+      <w:r>
+        <w:rPr>
+          <w:rFonts w:ascii="Helvetica Neue" w:eastAsia="Helvetica Neue" w:hAnsi="Helvetica Neue" w:cs="Helvetica Neue"/>
+          <w:color w:val="4472C4" w:themeColor="accent1"/>
+          <w:lang w:val="es-ES"/>
+        </w:rPr>
+        <w:t>.</w:t>
       </w:r>
     </w:p>
     <w:p>
@@ -1064,15 +1804,86 @@
         <w:spacing w:line="276" w:lineRule="auto"/>
         <w:rPr>
           <w:rFonts w:ascii="Helvetica Neue" w:eastAsia="Helvetica Neue" w:hAnsi="Helvetica Neue" w:cs="Helvetica Neue"/>
+          <w:color w:val="4472C4" w:themeColor="accent1"/>
+          <w:lang w:val="es-ES"/>
+        </w:rPr>
+      </w:pPr>
+      <w:proofErr w:type="spellStart"/>
+      <w:r>
+        <w:rPr>
+          <w:rFonts w:ascii="Helvetica Neue" w:eastAsia="Helvetica Neue" w:hAnsi="Helvetica Neue" w:cs="Helvetica Neue"/>
           <w:color w:val="000000"/>
-        </w:rPr>
-      </w:pPr>
+          <w:lang w:val="es-ES"/>
+        </w:rPr>
+        <w:t>Post-session</w:t>
+      </w:r>
+      <w:proofErr w:type="spellEnd"/>
       <w:r>
         <w:rPr>
           <w:rFonts w:ascii="Helvetica Neue" w:eastAsia="Helvetica Neue" w:hAnsi="Helvetica Neue" w:cs="Helvetica Neue"/>
           <w:color w:val="000000"/>
-        </w:rPr>
-        <w:t xml:space="preserve">Post-session survey </w:t>
+          <w:lang w:val="es-ES"/>
+        </w:rPr>
+        <w:t xml:space="preserve"> </w:t>
+      </w:r>
+      <w:proofErr w:type="spellStart"/>
+      <w:r>
+        <w:rPr>
+          <w:rFonts w:ascii="Helvetica Neue" w:eastAsia="Helvetica Neue" w:hAnsi="Helvetica Neue" w:cs="Helvetica Neue"/>
+          <w:color w:val="000000"/>
+          <w:lang w:val="es-ES"/>
+        </w:rPr>
+        <w:t>survey</w:t>
+      </w:r>
+      <w:proofErr w:type="spellEnd"/>
+      <w:r>
+        <w:rPr>
+          <w:rFonts w:ascii="Helvetica Neue" w:eastAsia="Helvetica Neue" w:hAnsi="Helvetica Neue" w:cs="Helvetica Neue"/>
+          <w:color w:val="000000"/>
+          <w:lang w:val="es-ES"/>
+        </w:rPr>
+        <w:t xml:space="preserve"> </w:t>
+      </w:r>
+      <w:r>
+        <w:rPr>
+          <w:rFonts w:ascii="Helvetica Neue" w:eastAsia="Helvetica Neue" w:hAnsi="Helvetica Neue" w:cs="Helvetica Neue"/>
+          <w:color w:val="4472C4" w:themeColor="accent1"/>
+        </w:rPr>
+        <w:sym w:font="Wingdings" w:char="F0E0"/>
+      </w:r>
+      <w:r>
+        <w:rPr>
+          <w:rFonts w:ascii="Helvetica Neue" w:eastAsia="Helvetica Neue" w:hAnsi="Helvetica Neue" w:cs="Helvetica Neue"/>
+          <w:color w:val="4472C4" w:themeColor="accent1"/>
+          <w:lang w:val="es-ES"/>
+        </w:rPr>
+        <w:t xml:space="preserve"> Encuesta </w:t>
+      </w:r>
+      <w:proofErr w:type="spellStart"/>
+      <w:r>
+        <w:rPr>
+          <w:rFonts w:ascii="Helvetica Neue" w:eastAsia="Helvetica Neue" w:hAnsi="Helvetica Neue" w:cs="Helvetica Neue"/>
+          <w:color w:val="4472C4" w:themeColor="accent1"/>
+          <w:lang w:val="es-ES"/>
+        </w:rPr>
+        <w:t>post-sesion</w:t>
+      </w:r>
+      <w:proofErr w:type="spellEnd"/>
+      <w:r>
+        <w:rPr>
+          <w:rFonts w:ascii="Helvetica Neue" w:eastAsia="Helvetica Neue" w:hAnsi="Helvetica Neue" w:cs="Helvetica Neue"/>
+          <w:color w:val="4472C4" w:themeColor="accent1"/>
+          <w:lang w:val="es-ES"/>
+        </w:rPr>
+        <w:t xml:space="preserve">, </w:t>
+      </w:r>
+      <w:r>
+        <w:rPr>
+          <w:rFonts w:ascii="Helvetica Neue" w:eastAsia="Helvetica Neue" w:hAnsi="Helvetica Neue" w:cs="Helvetica Neue"/>
+          <w:color w:val="4472C4" w:themeColor="accent1"/>
+          <w:lang w:val="es-ES"/>
+        </w:rPr>
+        <w:t>evaluar la efectividad del producto y recopilar información para mejorarlo.</w:t>
       </w:r>
     </w:p>
     <w:p>
@@ -1087,6 +1898,7 @@
         <w:spacing w:line="276" w:lineRule="auto"/>
         <w:rPr>
           <w:rFonts w:ascii="Helvetica Neue" w:eastAsia="Helvetica Neue" w:hAnsi="Helvetica Neue" w:cs="Helvetica Neue"/>
+          <w:lang w:val="es-ES"/>
         </w:rPr>
       </w:pPr>
     </w:p>
@@ -1102,13 +1914,18 @@
         <w:spacing w:line="276" w:lineRule="auto"/>
         <w:rPr>
           <w:rFonts w:ascii="Helvetica Neue" w:eastAsia="Helvetica Neue" w:hAnsi="Helvetica Neue" w:cs="Helvetica Neue"/>
+          <w:lang w:val="es-ES"/>
         </w:rPr>
       </w:pPr>
     </w:p>
     <w:p>
       <w:pPr>
         <w:pStyle w:val="Ttulo1"/>
-        <w:ind w:left="360" w:hanging="360"/>
+        <w:numPr>
+          <w:ilvl w:val="0"/>
+          <w:numId w:val="0"/>
+        </w:numPr>
+        <w:ind w:left="720" w:hanging="720"/>
         <w:rPr>
           <w:color w:val="000000"/>
         </w:rPr>
@@ -1559,12 +2376,6 @@
     <w:p>
       <w:pPr>
         <w:pStyle w:val="Ttulo1"/>
-        <w:ind w:firstLine="360"/>
-      </w:pPr>
-    </w:p>
-    <w:p>
-      <w:pPr>
-        <w:pStyle w:val="Ttulo1"/>
         <w:numPr>
           <w:ilvl w:val="0"/>
           <w:numId w:val="3"/>
@@ -1600,15 +2411,41 @@
           <w:szCs w:val="20"/>
           <w:lang w:val="es-ES"/>
         </w:rPr>
-        <w:t>¡Cual es tu experiencia con este tipo de aplicaciones y productos?</w:t>
+        <w:t>¡</w:t>
+      </w:r>
+      <w:proofErr w:type="spellStart"/>
+      <w:r>
+        <w:rPr>
+          <w:rFonts w:ascii="Helvetica Neue" w:eastAsia="Helvetica Neue" w:hAnsi="Helvetica Neue" w:cs="Helvetica Neue"/>
+          <w:color w:val="A7A7A7"/>
+          <w:sz w:val="20"/>
+          <w:szCs w:val="20"/>
+          <w:lang w:val="es-ES"/>
+        </w:rPr>
+        <w:t>Cual</w:t>
+      </w:r>
+      <w:proofErr w:type="spellEnd"/>
+      <w:r>
+        <w:rPr>
+          <w:rFonts w:ascii="Helvetica Neue" w:eastAsia="Helvetica Neue" w:hAnsi="Helvetica Neue" w:cs="Helvetica Neue"/>
+          <w:color w:val="A7A7A7"/>
+          <w:sz w:val="20"/>
+          <w:szCs w:val="20"/>
+          <w:lang w:val="es-ES"/>
+        </w:rPr>
+        <w:t xml:space="preserve"> es tu experiencia con este tipo de aplicaciones y productos?</w:t>
       </w:r>
     </w:p>
     <w:p>
       <w:pPr>
         <w:pStyle w:val="Ttulo1"/>
-        <w:ind w:left="0" w:firstLine="0"/>
-      </w:pPr>
-      <w:r>
+        <w:numPr>
+          <w:ilvl w:val="0"/>
+          <w:numId w:val="0"/>
+        </w:numPr>
+      </w:pPr>
+      <w:r>
+        <w:lastRenderedPageBreak/>
         <w:t xml:space="preserve">5.1. As a stakeholder </w:t>
       </w:r>
     </w:p>
@@ -1646,7 +2483,10 @@
     <w:p>
       <w:pPr>
         <w:pStyle w:val="Ttulo1"/>
-        <w:ind w:left="0"/>
+        <w:numPr>
+          <w:ilvl w:val="0"/>
+          <w:numId w:val="0"/>
+        </w:numPr>
       </w:pPr>
       <w:bookmarkStart w:id="1" w:name="_heading=h.no1l05nwbpcz" w:colFirst="0" w:colLast="0"/>
       <w:bookmarkEnd w:id="1"/>
@@ -1666,17 +2506,22 @@
     <w:p>
       <w:pPr>
         <w:pStyle w:val="Ttulo1"/>
-        <w:ind w:left="0"/>
+        <w:numPr>
+          <w:ilvl w:val="0"/>
+          <w:numId w:val="0"/>
+        </w:numPr>
       </w:pPr>
       <w:bookmarkStart w:id="2" w:name="_heading=h.2dadvwyfa3rg" w:colFirst="0" w:colLast="0"/>
       <w:bookmarkEnd w:id="2"/>
       <w:r>
         <w:t xml:space="preserve">5.3. As </w:t>
       </w:r>
+      <w:proofErr w:type="spellStart"/>
       <w:proofErr w:type="gramStart"/>
       <w:r>
         <w:t>a</w:t>
       </w:r>
+      <w:proofErr w:type="spellEnd"/>
       <w:proofErr w:type="gramEnd"/>
       <w:r>
         <w:t xml:space="preserve"> observer</w:t>
@@ -1734,7 +2579,10 @@
     <w:p>
       <w:pPr>
         <w:pStyle w:val="Ttulo1"/>
-        <w:ind w:left="0"/>
+        <w:numPr>
+          <w:ilvl w:val="0"/>
+          <w:numId w:val="0"/>
+        </w:numPr>
       </w:pPr>
       <w:bookmarkStart w:id="3" w:name="_heading=h.6zxpzty5g41q" w:colFirst="0" w:colLast="0"/>
       <w:bookmarkEnd w:id="3"/>
@@ -1826,6 +2674,7 @@
           <w:color w:val="2F5496"/>
           <w:sz w:val="36"/>
           <w:szCs w:val="36"/>
+          <w:lang w:val="es-ES"/>
         </w:rPr>
       </w:pPr>
       <w:r>
@@ -1835,8 +2684,57 @@
           <w:color w:val="2F5496"/>
           <w:sz w:val="36"/>
           <w:szCs w:val="36"/>
-        </w:rPr>
-        <w:t xml:space="preserve">6. Participant Recruiting </w:t>
+          <w:lang w:val="es-ES"/>
+        </w:rPr>
+        <w:t xml:space="preserve">6. </w:t>
+      </w:r>
+      <w:proofErr w:type="spellStart"/>
+      <w:r>
+        <w:rPr>
+          <w:rFonts w:ascii="Helvetica Neue" w:eastAsia="Helvetica Neue" w:hAnsi="Helvetica Neue" w:cs="Helvetica Neue"/>
+          <w:b/>
+          <w:color w:val="2F5496"/>
+          <w:sz w:val="36"/>
+          <w:szCs w:val="36"/>
+          <w:lang w:val="es-ES"/>
+        </w:rPr>
+        <w:t>Participant</w:t>
+      </w:r>
+      <w:proofErr w:type="spellEnd"/>
+      <w:r>
+        <w:rPr>
+          <w:rFonts w:ascii="Helvetica Neue" w:eastAsia="Helvetica Neue" w:hAnsi="Helvetica Neue" w:cs="Helvetica Neue"/>
+          <w:b/>
+          <w:color w:val="2F5496"/>
+          <w:sz w:val="36"/>
+          <w:szCs w:val="36"/>
+          <w:lang w:val="es-ES"/>
+        </w:rPr>
+        <w:t xml:space="preserve"> </w:t>
+      </w:r>
+      <w:proofErr w:type="spellStart"/>
+      <w:r>
+        <w:rPr>
+          <w:rFonts w:ascii="Helvetica Neue" w:eastAsia="Helvetica Neue" w:hAnsi="Helvetica Neue" w:cs="Helvetica Neue"/>
+          <w:b/>
+          <w:color w:val="2F5496"/>
+          <w:sz w:val="36"/>
+          <w:szCs w:val="36"/>
+          <w:lang w:val="es-ES"/>
+        </w:rPr>
+        <w:t>Recruiting</w:t>
+      </w:r>
+      <w:proofErr w:type="spellEnd"/>
+      <w:r>
+        <w:rPr>
+          <w:rFonts w:ascii="Helvetica Neue" w:eastAsia="Helvetica Neue" w:hAnsi="Helvetica Neue" w:cs="Helvetica Neue"/>
+          <w:b/>
+          <w:color w:val="2F5496"/>
+          <w:sz w:val="36"/>
+          <w:szCs w:val="36"/>
+          <w:lang w:val="es-ES"/>
+        </w:rPr>
+        <w:t xml:space="preserve"> </w:t>
       </w:r>
     </w:p>
     <w:p>
@@ -1906,14 +2804,37 @@
           <w:ilvl w:val="0"/>
           <w:numId w:val="5"/>
         </w:numPr>
-      </w:pPr>
-      <w:r>
+        <w:rPr>
+          <w:color w:val="4472C4" w:themeColor="accent1"/>
+          <w:lang w:val="es-ES"/>
+        </w:rPr>
+      </w:pPr>
+      <w:r>
+        <w:rPr>
+          <w:lang w:val="es-ES"/>
+        </w:rPr>
         <w:t>1</w:t>
       </w:r>
+      <w:r>
+        <w:rPr>
+          <w:lang w:val="es-ES"/>
+        </w:rPr>
+        <w:t xml:space="preserve">.- </w:t>
+      </w:r>
+      <w:r>
+        <w:rPr>
+          <w:color w:val="4472C4" w:themeColor="accent1"/>
+          <w:lang w:val="es-ES"/>
+        </w:rPr>
+        <w:t>Cualquier perfil al que le apasione la actuación y el cine. Podrá disfrutar de las obras de teatro.</w:t>
+      </w:r>
     </w:p>
     <w:p>
       <w:pPr>
         <w:ind w:left="720"/>
+        <w:rPr>
+          <w:lang w:val="es-ES"/>
+        </w:rPr>
       </w:pPr>
     </w:p>
     <w:p>
@@ -1922,14 +2843,42 @@
           <w:ilvl w:val="0"/>
           <w:numId w:val="5"/>
         </w:numPr>
-      </w:pPr>
-      <w:r>
+        <w:rPr>
+          <w:lang w:val="es-ES"/>
+        </w:rPr>
+      </w:pPr>
+      <w:r>
+        <w:rPr>
+          <w:lang w:val="es-ES"/>
+        </w:rPr>
         <w:t>2</w:t>
       </w:r>
+      <w:r>
+        <w:rPr>
+          <w:lang w:val="es-ES"/>
+        </w:rPr>
+        <w:t xml:space="preserve">.- </w:t>
+      </w:r>
+      <w:r>
+        <w:rPr>
+          <w:color w:val="4472C4" w:themeColor="accent1"/>
+          <w:lang w:val="es-ES"/>
+        </w:rPr>
+        <w:t>Personas que se sientan en soledad o les resulte difícil socializar con otras personas. Apuntarse a clases de actuación refuerza la socialización</w:t>
+      </w:r>
+      <w:r>
+        <w:rPr>
+          <w:lang w:val="es-ES"/>
+        </w:rPr>
+        <w:t>.</w:t>
+      </w:r>
     </w:p>
     <w:p>
       <w:pPr>
         <w:ind w:left="720"/>
+        <w:rPr>
+          <w:lang w:val="es-ES"/>
+        </w:rPr>
       </w:pPr>
     </w:p>
     <w:p>
@@ -1939,9 +2888,6 @@
           <w:numId w:val="5"/>
         </w:numPr>
       </w:pPr>
-      <w:r>
-        <w:t>3</w:t>
-      </w:r>
     </w:p>
     <w:p/>
     <w:p/>
@@ -2562,7 +3508,7 @@
   <w:abstractNum w:abstractNumId="5" w15:restartNumberingAfterBreak="0">
     <w:nsid w:val="45B86993"/>
     <w:multiLevelType w:val="multilevel"/>
-    <w:tmpl w:val="0F4066C6"/>
+    <w:tmpl w:val="28A6C042"/>
     <w:lvl w:ilvl="0">
       <w:start w:val="1"/>
       <w:numFmt w:val="bullet"/>
@@ -2572,6 +3518,7 @@
         <w:ind w:left="720" w:hanging="360"/>
       </w:pPr>
       <w:rPr>
+        <w:color w:val="auto"/>
         <w:u w:val="none"/>
       </w:rPr>
     </w:lvl>
@@ -2788,7 +3735,7 @@
   <w:abstractNum w:abstractNumId="7" w15:restartNumberingAfterBreak="0">
     <w:nsid w:val="55D46227"/>
     <w:multiLevelType w:val="multilevel"/>
-    <w:tmpl w:val="9A5C4C08"/>
+    <w:tmpl w:val="911A25F6"/>
     <w:lvl w:ilvl="0">
       <w:numFmt w:val="bullet"/>
       <w:lvlText w:val="●"/>
@@ -2798,6 +3745,7 @@
       </w:pPr>
       <w:rPr>
         <w:rFonts w:ascii="Noto Sans Symbols" w:eastAsia="Noto Sans Symbols" w:hAnsi="Noto Sans Symbols" w:cs="Noto Sans Symbols"/>
+        <w:color w:val="auto"/>
       </w:rPr>
     </w:lvl>
     <w:lvl w:ilvl="1">

</xml_diff>